<commit_message>
updated mcu doc with schottky diodes on uart lines.
</commit_message>
<xml_diff>
--- a/MCUschematic.docx
+++ b/MCUschematic.docx
@@ -8,9 +8,9 @@
           <w:noProof/>
         </w:rPr>
         <w:drawing>
-          <wp:inline distT="0" distB="0" distL="0" distR="0" wp14:anchorId="71DFBFA4" wp14:editId="78892EAA">
-            <wp:extent cx="8411704" cy="5031745"/>
-            <wp:effectExtent l="0" t="5715" r="3175" b="3175"/>
+          <wp:inline distT="0" distB="0" distL="0" distR="0" wp14:anchorId="3722BB1A" wp14:editId="349BB74A">
+            <wp:extent cx="8507924" cy="5064760"/>
+            <wp:effectExtent l="6985" t="0" r="0" b="0"/>
             <wp:docPr id="1" name="Picture 1"/>
             <wp:cNvGraphicFramePr>
               <a:graphicFrameLocks xmlns:a="http://schemas.openxmlformats.org/drawingml/2006/main" noChangeAspect="1"/>
@@ -31,7 +31,7 @@
                   <pic:spPr>
                     <a:xfrm rot="5400000">
                       <a:off x="0" y="0"/>
-                      <a:ext cx="8493769" cy="5080835"/>
+                      <a:ext cx="8517648" cy="5070549"/>
                     </a:xfrm>
                     <a:prstGeom prst="rect">
                       <a:avLst/>

</xml_diff>

<commit_message>
added LEDs for debugging the MCU.
</commit_message>
<xml_diff>
--- a/MCUschematic.docx
+++ b/MCUschematic.docx
@@ -8,9 +8,9 @@
           <w:noProof/>
         </w:rPr>
         <w:drawing>
-          <wp:inline distT="0" distB="0" distL="0" distR="0" wp14:anchorId="3722BB1A" wp14:editId="349BB74A">
-            <wp:extent cx="8507924" cy="5064760"/>
-            <wp:effectExtent l="6985" t="0" r="0" b="0"/>
+          <wp:inline distT="0" distB="0" distL="0" distR="0" wp14:anchorId="6BFDBE5D" wp14:editId="4AB5C334">
+            <wp:extent cx="8428038" cy="5096442"/>
+            <wp:effectExtent l="8572" t="0" r="953" b="952"/>
             <wp:docPr id="1" name="Picture 1"/>
             <wp:cNvGraphicFramePr>
               <a:graphicFrameLocks xmlns:a="http://schemas.openxmlformats.org/drawingml/2006/main" noChangeAspect="1"/>
@@ -31,7 +31,7 @@
                   <pic:spPr>
                     <a:xfrm rot="5400000">
                       <a:off x="0" y="0"/>
-                      <a:ext cx="8517648" cy="5070549"/>
+                      <a:ext cx="8454886" cy="5112677"/>
                     </a:xfrm>
                     <a:prstGeom prst="rect">
                       <a:avLst/>

</xml_diff>